<commit_message>
Design Patterns - 1 more (Template)
</commit_message>
<xml_diff>
--- a/Project/Phase 1/Sprint 1/Yuliia/Design Patterns.docx
+++ b/Project/Phase 1/Sprint 1/Yuliia/Design Patterns.docx
@@ -63,11 +63,17 @@
     <w:p>
       <w:pPr>
         <w:rPr>
-          <w:lang w:val="en-US"/>
-        </w:rPr>
-      </w:pPr>
-      <w:r>
-        <w:rPr>
+          <w:rFonts w:ascii="Lucida Console" w:hAnsi="Lucida Console"/>
+          <w:sz w:val="18"/>
+          <w:szCs w:val="18"/>
+          <w:lang w:val="en-US"/>
+        </w:rPr>
+      </w:pPr>
+      <w:r>
+        <w:rPr>
+          <w:rFonts w:ascii="Lucida Console" w:hAnsi="Lucida Console"/>
+          <w:sz w:val="18"/>
+          <w:szCs w:val="18"/>
           <w:lang w:val="en-US"/>
         </w:rPr>
         <w:t>\</w:t>
@@ -75,6 +81,9 @@
       <w:proofErr w:type="spellStart"/>
       <w:r>
         <w:rPr>
+          <w:rFonts w:ascii="Lucida Console" w:hAnsi="Lucida Console"/>
+          <w:sz w:val="18"/>
+          <w:szCs w:val="18"/>
           <w:lang w:val="en-US"/>
         </w:rPr>
         <w:t>src</w:t>
@@ -82,6 +91,9 @@
       <w:proofErr w:type="spellEnd"/>
       <w:r>
         <w:rPr>
+          <w:rFonts w:ascii="Lucida Console" w:hAnsi="Lucida Console"/>
+          <w:sz w:val="18"/>
+          <w:szCs w:val="18"/>
           <w:lang w:val="en-US"/>
         </w:rPr>
         <w:t>\main\java\org\</w:t>
@@ -89,6 +101,9 @@
       <w:proofErr w:type="spellStart"/>
       <w:r>
         <w:rPr>
+          <w:rFonts w:ascii="Lucida Console" w:hAnsi="Lucida Console"/>
+          <w:sz w:val="18"/>
+          <w:szCs w:val="18"/>
           <w:lang w:val="en-US"/>
         </w:rPr>
         <w:t>jabref</w:t>
@@ -96,21 +111,12 @@
       <w:proofErr w:type="spellEnd"/>
       <w:r>
         <w:rPr>
-          <w:lang w:val="en-US"/>
-        </w:rPr>
-        <w:t>\logic\shared</w:t>
-      </w:r>
-      <w:r>
-        <w:rPr>
-          <w:lang w:val="en-US"/>
-        </w:rPr>
-        <w:t>\</w:t>
-      </w:r>
-      <w:r>
-        <w:rPr>
-          <w:lang w:val="en-US"/>
-        </w:rPr>
-        <w:t>DBMSProcessor.java</w:t>
+          <w:rFonts w:ascii="Lucida Console" w:hAnsi="Lucida Console"/>
+          <w:sz w:val="18"/>
+          <w:szCs w:val="18"/>
+          <w:lang w:val="en-US"/>
+        </w:rPr>
+        <w:t>\logic\shared\DBMSProcessor.java</w:t>
       </w:r>
     </w:p>
     <w:p>
@@ -142,7 +148,7 @@
                     </pic:cNvPicPr>
                   </pic:nvPicPr>
                   <pic:blipFill>
-                    <a:blip r:embed="rId4">
+                    <a:blip r:embed="rId5">
                       <a:extLst>
                         <a:ext uri="{28A0092B-C50C-407E-A947-70E740481C1C}">
                           <a14:useLocalDpi xmlns:a14="http://schemas.microsoft.com/office/drawing/2010/main" val="0"/>
@@ -180,6 +186,461 @@
           <w:lang w:val="en-US"/>
         </w:rPr>
       </w:pPr>
+    </w:p>
+    <w:p>
+      <w:pPr>
+        <w:rPr>
+          <w:b/>
+          <w:bCs/>
+          <w:lang w:val="en-US"/>
+        </w:rPr>
+      </w:pPr>
+      <w:r>
+        <w:rPr>
+          <w:b/>
+          <w:bCs/>
+          <w:lang w:val="en-US"/>
+        </w:rPr>
+        <w:t xml:space="preserve">Design Pattern – </w:t>
+      </w:r>
+      <w:r>
+        <w:rPr>
+          <w:b/>
+          <w:bCs/>
+          <w:lang w:val="en-US"/>
+        </w:rPr>
+        <w:t>Template</w:t>
+      </w:r>
+    </w:p>
+    <w:p>
+      <w:pPr>
+        <w:rPr>
+          <w:lang w:val="en-US"/>
+        </w:rPr>
+      </w:pPr>
+      <w:r>
+        <w:rPr>
+          <w:lang w:val="en-US"/>
+        </w:rPr>
+        <w:t xml:space="preserve">Many classes implement the methods (mainly the cleanup method) from the </w:t>
+      </w:r>
+      <w:proofErr w:type="spellStart"/>
+      <w:r>
+        <w:rPr>
+          <w:lang w:val="en-US"/>
+        </w:rPr>
+        <w:t>CleanupJob</w:t>
+      </w:r>
+      <w:proofErr w:type="spellEnd"/>
+      <w:r>
+        <w:rPr>
+          <w:lang w:val="en-US"/>
+        </w:rPr>
+        <w:t xml:space="preserve"> class, which then allows </w:t>
+      </w:r>
+      <w:r>
+        <w:rPr>
+          <w:lang w:val="en-US"/>
+        </w:rPr>
+        <w:t>flexibility when running jobs from a list.</w:t>
+      </w:r>
+    </w:p>
+    <w:p>
+      <w:pPr>
+        <w:rPr>
+          <w:rFonts w:ascii="Lucida Console" w:hAnsi="Lucida Console"/>
+          <w:sz w:val="18"/>
+          <w:szCs w:val="18"/>
+          <w:lang w:val="en-US"/>
+        </w:rPr>
+      </w:pPr>
+      <w:proofErr w:type="spellStart"/>
+      <w:r>
+        <w:rPr>
+          <w:rFonts w:ascii="Lucida Console" w:hAnsi="Lucida Console"/>
+          <w:sz w:val="18"/>
+          <w:szCs w:val="18"/>
+          <w:lang w:val="en-US"/>
+        </w:rPr>
+        <w:t>src</w:t>
+      </w:r>
+      <w:proofErr w:type="spellEnd"/>
+      <w:r>
+        <w:rPr>
+          <w:rFonts w:ascii="Lucida Console" w:hAnsi="Lucida Console"/>
+          <w:sz w:val="18"/>
+          <w:szCs w:val="18"/>
+          <w:lang w:val="en-US"/>
+        </w:rPr>
+        <w:t>\main\java\org\</w:t>
+      </w:r>
+      <w:proofErr w:type="spellStart"/>
+      <w:r>
+        <w:rPr>
+          <w:rFonts w:ascii="Lucida Console" w:hAnsi="Lucida Console"/>
+          <w:sz w:val="18"/>
+          <w:szCs w:val="18"/>
+          <w:lang w:val="en-US"/>
+        </w:rPr>
+        <w:t>jabref</w:t>
+      </w:r>
+      <w:proofErr w:type="spellEnd"/>
+      <w:r>
+        <w:rPr>
+          <w:rFonts w:ascii="Lucida Console" w:hAnsi="Lucida Console"/>
+          <w:sz w:val="18"/>
+          <w:szCs w:val="18"/>
+          <w:lang w:val="en-US"/>
+        </w:rPr>
+        <w:t>\logic\cleanup</w:t>
+      </w:r>
+      <w:r>
+        <w:rPr>
+          <w:rFonts w:ascii="Lucida Console" w:hAnsi="Lucida Console"/>
+          <w:sz w:val="18"/>
+          <w:szCs w:val="18"/>
+          <w:lang w:val="en-US"/>
+        </w:rPr>
+        <w:t>\</w:t>
+      </w:r>
+      <w:r>
+        <w:rPr>
+          <w:rFonts w:ascii="Lucida Console" w:hAnsi="Lucida Console"/>
+          <w:sz w:val="18"/>
+          <w:szCs w:val="18"/>
+          <w:lang w:val="en-US"/>
+        </w:rPr>
+        <w:t>CleanupJob.java</w:t>
+      </w:r>
+    </w:p>
+    <w:p>
+      <w:pPr>
+        <w:rPr>
+          <w:rFonts w:ascii="Lucida Console" w:hAnsi="Lucida Console"/>
+          <w:sz w:val="18"/>
+          <w:szCs w:val="18"/>
+          <w:lang w:val="en-US"/>
+        </w:rPr>
+      </w:pPr>
+      <w:proofErr w:type="spellStart"/>
+      <w:r>
+        <w:rPr>
+          <w:rFonts w:ascii="Lucida Console" w:hAnsi="Lucida Console"/>
+          <w:sz w:val="18"/>
+          <w:szCs w:val="18"/>
+          <w:lang w:val="en-US"/>
+        </w:rPr>
+        <w:t>src</w:t>
+      </w:r>
+      <w:proofErr w:type="spellEnd"/>
+      <w:r>
+        <w:rPr>
+          <w:rFonts w:ascii="Lucida Console" w:hAnsi="Lucida Console"/>
+          <w:sz w:val="18"/>
+          <w:szCs w:val="18"/>
+          <w:lang w:val="en-US"/>
+        </w:rPr>
+        <w:t>\main\java\org\</w:t>
+      </w:r>
+      <w:proofErr w:type="spellStart"/>
+      <w:r>
+        <w:rPr>
+          <w:rFonts w:ascii="Lucida Console" w:hAnsi="Lucida Console"/>
+          <w:sz w:val="18"/>
+          <w:szCs w:val="18"/>
+          <w:lang w:val="en-US"/>
+        </w:rPr>
+        <w:t>jabref</w:t>
+      </w:r>
+      <w:proofErr w:type="spellEnd"/>
+      <w:r>
+        <w:rPr>
+          <w:rFonts w:ascii="Lucida Console" w:hAnsi="Lucida Console"/>
+          <w:sz w:val="18"/>
+          <w:szCs w:val="18"/>
+          <w:lang w:val="en-US"/>
+        </w:rPr>
+        <w:t>\logic\cleanup\</w:t>
+      </w:r>
+      <w:r>
+        <w:rPr>
+          <w:rFonts w:ascii="Lucida Console" w:hAnsi="Lucida Console"/>
+          <w:sz w:val="18"/>
+          <w:szCs w:val="18"/>
+          <w:lang w:val="en-US"/>
+        </w:rPr>
+        <w:t>EprintCleanup.java</w:t>
+      </w:r>
+    </w:p>
+    <w:p>
+      <w:pPr>
+        <w:rPr>
+          <w:rFonts w:ascii="Lucida Console" w:hAnsi="Lucida Console"/>
+          <w:sz w:val="18"/>
+          <w:szCs w:val="18"/>
+          <w:lang w:val="en-US"/>
+        </w:rPr>
+      </w:pPr>
+      <w:proofErr w:type="spellStart"/>
+      <w:r>
+        <w:rPr>
+          <w:rFonts w:ascii="Lucida Console" w:hAnsi="Lucida Console"/>
+          <w:sz w:val="18"/>
+          <w:szCs w:val="18"/>
+          <w:lang w:val="en-US"/>
+        </w:rPr>
+        <w:t>src</w:t>
+      </w:r>
+      <w:proofErr w:type="spellEnd"/>
+      <w:r>
+        <w:rPr>
+          <w:rFonts w:ascii="Lucida Console" w:hAnsi="Lucida Console"/>
+          <w:sz w:val="18"/>
+          <w:szCs w:val="18"/>
+          <w:lang w:val="en-US"/>
+        </w:rPr>
+        <w:t>\main\java\org\</w:t>
+      </w:r>
+      <w:proofErr w:type="spellStart"/>
+      <w:r>
+        <w:rPr>
+          <w:rFonts w:ascii="Lucida Console" w:hAnsi="Lucida Console"/>
+          <w:sz w:val="18"/>
+          <w:szCs w:val="18"/>
+          <w:lang w:val="en-US"/>
+        </w:rPr>
+        <w:t>jabref</w:t>
+      </w:r>
+      <w:proofErr w:type="spellEnd"/>
+      <w:r>
+        <w:rPr>
+          <w:rFonts w:ascii="Lucida Console" w:hAnsi="Lucida Console"/>
+          <w:sz w:val="18"/>
+          <w:szCs w:val="18"/>
+          <w:lang w:val="en-US"/>
+        </w:rPr>
+        <w:t>\logic\cleanup\</w:t>
+      </w:r>
+      <w:r>
+        <w:rPr>
+          <w:rFonts w:ascii="Lucida Console" w:hAnsi="Lucida Console"/>
+          <w:sz w:val="18"/>
+          <w:szCs w:val="18"/>
+          <w:lang w:val="en-US"/>
+        </w:rPr>
+        <w:t>FileLinksCleanup.java</w:t>
+      </w:r>
+    </w:p>
+    <w:p>
+      <w:pPr>
+        <w:rPr>
+          <w:lang w:val="en-US"/>
+        </w:rPr>
+      </w:pPr>
+      <w:r>
+        <w:rPr>
+          <w:lang w:val="en-US"/>
+        </w:rPr>
+        <w:t xml:space="preserve">and other classes that implement </w:t>
+      </w:r>
+      <w:proofErr w:type="spellStart"/>
+      <w:r>
+        <w:rPr>
+          <w:lang w:val="en-US"/>
+        </w:rPr>
+        <w:t>CleanupJob</w:t>
+      </w:r>
+      <w:proofErr w:type="spellEnd"/>
+      <w:r>
+        <w:rPr>
+          <w:lang w:val="en-US"/>
+        </w:rPr>
+        <w:t xml:space="preserve"> as well.</w:t>
+      </w:r>
+    </w:p>
+    <w:p>
+      <w:pPr>
+        <w:rPr>
+          <w:lang w:val="en-US"/>
+        </w:rPr>
+      </w:pPr>
+      <w:r>
+        <w:rPr>
+          <w:noProof/>
+          <w:lang w:val="en-US"/>
+        </w:rPr>
+        <w:drawing>
+          <wp:inline distT="0" distB="0" distL="0" distR="0" wp14:anchorId="27C37C2A" wp14:editId="68323330">
+            <wp:extent cx="3327603" cy="2162175"/>
+            <wp:effectExtent l="0" t="0" r="6350" b="0"/>
+            <wp:docPr id="2" name="Imagem 2"/>
+            <wp:cNvGraphicFramePr>
+              <a:graphicFrameLocks xmlns:a="http://schemas.openxmlformats.org/drawingml/2006/main" noChangeAspect="1"/>
+            </wp:cNvGraphicFramePr>
+            <a:graphic xmlns:a="http://schemas.openxmlformats.org/drawingml/2006/main">
+              <a:graphicData uri="http://schemas.openxmlformats.org/drawingml/2006/picture">
+                <pic:pic xmlns:pic="http://schemas.openxmlformats.org/drawingml/2006/picture">
+                  <pic:nvPicPr>
+                    <pic:cNvPr id="0" name="Picture 1"/>
+                    <pic:cNvPicPr>
+                      <a:picLocks noChangeAspect="1" noChangeArrowheads="1"/>
+                    </pic:cNvPicPr>
+                  </pic:nvPicPr>
+                  <pic:blipFill>
+                    <a:blip r:embed="rId6">
+                      <a:extLst>
+                        <a:ext uri="{28A0092B-C50C-407E-A947-70E740481C1C}">
+                          <a14:useLocalDpi xmlns:a14="http://schemas.microsoft.com/office/drawing/2010/main" val="0"/>
+                        </a:ext>
+                      </a:extLst>
+                    </a:blip>
+                    <a:srcRect/>
+                    <a:stretch>
+                      <a:fillRect/>
+                    </a:stretch>
+                  </pic:blipFill>
+                  <pic:spPr bwMode="auto">
+                    <a:xfrm>
+                      <a:off x="0" y="0"/>
+                      <a:ext cx="3333905" cy="2166270"/>
+                    </a:xfrm>
+                    <a:prstGeom prst="rect">
+                      <a:avLst/>
+                    </a:prstGeom>
+                    <a:noFill/>
+                    <a:ln>
+                      <a:noFill/>
+                    </a:ln>
+                  </pic:spPr>
+                </pic:pic>
+              </a:graphicData>
+            </a:graphic>
+          </wp:inline>
+        </w:drawing>
+      </w:r>
+    </w:p>
+    <w:p>
+      <w:pPr>
+        <w:rPr>
+          <w:lang w:val="en-US"/>
+        </w:rPr>
+      </w:pPr>
+      <w:r>
+        <w:rPr>
+          <w:noProof/>
+          <w:lang w:val="en-US"/>
+        </w:rPr>
+        <w:lastRenderedPageBreak/>
+        <w:drawing>
+          <wp:inline distT="0" distB="0" distL="0" distR="0" wp14:anchorId="1E3BCD4B" wp14:editId="43BF4DDF">
+            <wp:extent cx="5400040" cy="1934845"/>
+            <wp:effectExtent l="0" t="0" r="0" b="8255"/>
+            <wp:docPr id="4" name="Imagem 4"/>
+            <wp:cNvGraphicFramePr>
+              <a:graphicFrameLocks xmlns:a="http://schemas.openxmlformats.org/drawingml/2006/main" noChangeAspect="1"/>
+            </wp:cNvGraphicFramePr>
+            <a:graphic xmlns:a="http://schemas.openxmlformats.org/drawingml/2006/main">
+              <a:graphicData uri="http://schemas.openxmlformats.org/drawingml/2006/picture">
+                <pic:pic xmlns:pic="http://schemas.openxmlformats.org/drawingml/2006/picture">
+                  <pic:nvPicPr>
+                    <pic:cNvPr id="0" name="Picture 3"/>
+                    <pic:cNvPicPr>
+                      <a:picLocks noChangeAspect="1" noChangeArrowheads="1"/>
+                    </pic:cNvPicPr>
+                  </pic:nvPicPr>
+                  <pic:blipFill>
+                    <a:blip r:embed="rId7">
+                      <a:extLst>
+                        <a:ext uri="{28A0092B-C50C-407E-A947-70E740481C1C}">
+                          <a14:useLocalDpi xmlns:a14="http://schemas.microsoft.com/office/drawing/2010/main" val="0"/>
+                        </a:ext>
+                      </a:extLst>
+                    </a:blip>
+                    <a:srcRect/>
+                    <a:stretch>
+                      <a:fillRect/>
+                    </a:stretch>
+                  </pic:blipFill>
+                  <pic:spPr bwMode="auto">
+                    <a:xfrm>
+                      <a:off x="0" y="0"/>
+                      <a:ext cx="5400040" cy="1934845"/>
+                    </a:xfrm>
+                    <a:prstGeom prst="rect">
+                      <a:avLst/>
+                    </a:prstGeom>
+                    <a:noFill/>
+                    <a:ln>
+                      <a:noFill/>
+                    </a:ln>
+                  </pic:spPr>
+                </pic:pic>
+              </a:graphicData>
+            </a:graphic>
+          </wp:inline>
+        </w:drawing>
+      </w:r>
+    </w:p>
+    <w:p>
+      <w:pPr>
+        <w:rPr>
+          <w:lang w:val="en-US"/>
+        </w:rPr>
+      </w:pPr>
+      <w:r>
+        <w:rPr>
+          <w:noProof/>
+          <w:lang w:val="en-US"/>
+        </w:rPr>
+        <w:drawing>
+          <wp:inline distT="0" distB="0" distL="0" distR="0" wp14:anchorId="5CE09A20" wp14:editId="13ECF4C7">
+            <wp:extent cx="5391150" cy="2066925"/>
+            <wp:effectExtent l="0" t="0" r="0" b="9525"/>
+            <wp:docPr id="5" name="Imagem 5"/>
+            <wp:cNvGraphicFramePr>
+              <a:graphicFrameLocks xmlns:a="http://schemas.openxmlformats.org/drawingml/2006/main" noChangeAspect="1"/>
+            </wp:cNvGraphicFramePr>
+            <a:graphic xmlns:a="http://schemas.openxmlformats.org/drawingml/2006/main">
+              <a:graphicData uri="http://schemas.openxmlformats.org/drawingml/2006/picture">
+                <pic:pic xmlns:pic="http://schemas.openxmlformats.org/drawingml/2006/picture">
+                  <pic:nvPicPr>
+                    <pic:cNvPr id="0" name="Picture 4"/>
+                    <pic:cNvPicPr>
+                      <a:picLocks noChangeAspect="1" noChangeArrowheads="1"/>
+                    </pic:cNvPicPr>
+                  </pic:nvPicPr>
+                  <pic:blipFill>
+                    <a:blip r:embed="rId8">
+                      <a:extLst>
+                        <a:ext uri="{28A0092B-C50C-407E-A947-70E740481C1C}">
+                          <a14:useLocalDpi xmlns:a14="http://schemas.microsoft.com/office/drawing/2010/main" val="0"/>
+                        </a:ext>
+                      </a:extLst>
+                    </a:blip>
+                    <a:srcRect/>
+                    <a:stretch>
+                      <a:fillRect/>
+                    </a:stretch>
+                  </pic:blipFill>
+                  <pic:spPr bwMode="auto">
+                    <a:xfrm>
+                      <a:off x="0" y="0"/>
+                      <a:ext cx="5391150" cy="2066925"/>
+                    </a:xfrm>
+                    <a:prstGeom prst="rect">
+                      <a:avLst/>
+                    </a:prstGeom>
+                    <a:noFill/>
+                    <a:ln>
+                      <a:noFill/>
+                    </a:ln>
+                  </pic:spPr>
+                </pic:pic>
+              </a:graphicData>
+            </a:graphic>
+          </wp:inline>
+        </w:drawing>
+      </w:r>
     </w:p>
     <w:sectPr>
       <w:pgSz w:w="11906" w:h="16838"/>
@@ -314,6 +775,7 @@
     <w:lsdException w:name="HTML Sample" w:semiHidden="1" w:unhideWhenUsed="1"/>
     <w:lsdException w:name="HTML Typewriter" w:semiHidden="1" w:unhideWhenUsed="1"/>
     <w:lsdException w:name="HTML Variable" w:semiHidden="1" w:unhideWhenUsed="1"/>
+    <w:lsdException w:name="Normal Table" w:semiHidden="1" w:unhideWhenUsed="1"/>
     <w:lsdException w:name="annotation subject" w:semiHidden="1" w:unhideWhenUsed="1"/>
     <w:lsdException w:name="No List" w:semiHidden="1" w:unhideWhenUsed="1"/>
     <w:lsdException w:name="Outline List 1" w:semiHidden="1" w:unhideWhenUsed="1"/>
@@ -360,8 +822,10 @@
     <w:lsdException w:name="Table Subtle 2" w:semiHidden="1" w:unhideWhenUsed="1"/>
     <w:lsdException w:name="Table Web 1" w:semiHidden="1" w:unhideWhenUsed="1"/>
     <w:lsdException w:name="Table Web 2" w:semiHidden="1" w:unhideWhenUsed="1"/>
+    <w:lsdException w:name="Table Web 3" w:semiHidden="1" w:unhideWhenUsed="1"/>
     <w:lsdException w:name="Balloon Text" w:semiHidden="1" w:unhideWhenUsed="1"/>
     <w:lsdException w:name="Table Grid" w:uiPriority="39"/>
+    <w:lsdException w:name="Table Theme" w:semiHidden="1" w:unhideWhenUsed="1"/>
     <w:lsdException w:name="Placeholder Text" w:semiHidden="1"/>
     <w:lsdException w:name="No Spacing" w:uiPriority="1" w:qFormat="1"/>
     <w:lsdException w:name="Light Shading" w:uiPriority="60"/>
@@ -586,6 +1050,7 @@
   <w:style w:type="paragraph" w:default="1" w:styleId="Normal">
     <w:name w:val="Normal"/>
     <w:qFormat/>
+    <w:rsid w:val="000F41DD"/>
   </w:style>
   <w:style w:type="character" w:default="1" w:styleId="Tipodeletrapredefinidodopargrafo">
     <w:name w:val="Default Paragraph Font"/>
@@ -910,4 +1375,16 @@
     </a:ext>
   </a:extLst>
 </a:theme>
+</file>
+
+<file path=customXml/item1.xml><?xml version="1.0" encoding="utf-8"?>
+<b:Sources xmlns:b="http://schemas.openxmlformats.org/officeDocument/2006/bibliography" xmlns="http://schemas.openxmlformats.org/officeDocument/2006/bibliography" SelectedStyle="\APASixthEditionOfficeOnline.xsl" StyleName="APA" Version="6"/>
+</file>
+
+<file path=customXml/itemProps1.xml><?xml version="1.0" encoding="utf-8"?>
+<ds:datastoreItem xmlns:ds="http://schemas.openxmlformats.org/officeDocument/2006/customXml" ds:itemID="{ECF9DF3B-DEFD-45FF-95BD-936034D19AA0}">
+  <ds:schemaRefs>
+    <ds:schemaRef ds:uri="http://schemas.openxmlformats.org/officeDocument/2006/bibliography"/>
+  </ds:schemaRefs>
+</ds:datastoreItem>
 </file>
</xml_diff>